<commit_message>
First seminar of Politology modified.
</commit_message>
<xml_diff>
--- a/Politologia/Семінар 1.docx
+++ b/Politologia/Семінар 1.docx
@@ -54,7 +54,21 @@
           <w:rFonts w:cs="Times New Roman"/>
           <w:szCs w:val="24"/>
         </w:rPr>
-        <w:t xml:space="preserve"> (вчення). Політична наука як самостійна сфера знань виникає на рубежі Середньовіччя та Нового часу, коли мислителі почали пояснювати політичні процеси за допомогою "земних", а не релігійно-міфологічних ар­гументів. Основи наукової політичної теорії закладають Н. Макіавеллі, Ж. </w:t>
+        <w:t xml:space="preserve"> (вчення). Політична наука як самостійна сфера знань виникає на рубежі Середньовіччя та Нового часу, коли мислителі почали пояснювати політичні процеси за допомогою "земних",</w:t>
+      </w:r>
+      <w:r>
+        <w:rPr>
+          <w:rFonts w:cs="Times New Roman"/>
+          <w:szCs w:val="24"/>
+        </w:rPr>
+        <w:t xml:space="preserve"> а не релігійно-міфологічних ар</w:t>
+      </w:r>
+      <w:r>
+        <w:rPr>
+          <w:rFonts w:cs="Times New Roman"/>
+          <w:szCs w:val="24"/>
+        </w:rPr>
+        <w:t xml:space="preserve">гументів. Основи наукової політичної теорії закладають Н. Макіавеллі, Ж. </w:t>
       </w:r>
       <w:proofErr w:type="spellStart"/>
       <w:r>
@@ -299,7 +313,16 @@
           <w:rFonts w:cs="Times New Roman"/>
           <w:szCs w:val="24"/>
         </w:rPr>
-        <w:t>Як навчальна дисципліна, політологія включає у себе такі основні дидактичні одиниці: предмет політології та її методологія; історія світо­вої політичної думки; розвиток політичної думки в Україні; теорія влади і владних відносин; політична система суспільства; політична культура; політичні партії та партійні системи; політичні еліти та лідерство; світовий політичний процес; політичне прогнозування та ін.</w:t>
+        <w:t>Як навчальна дисципліна, політологія включає у себе такі основні дидактичні одиниці: предмет політології та її методологія; історія світо­вої політичної думки; розвиток політичної думки в Україні; теорія влади і владних відносин; політична система суспільства; політична культура; політичні партії та партійні</w:t>
+      </w:r>
+      <w:bookmarkStart w:id="0" w:name="_GoBack"/>
+      <w:bookmarkEnd w:id="0"/>
+      <w:r>
+        <w:rPr>
+          <w:rFonts w:cs="Times New Roman"/>
+          <w:szCs w:val="24"/>
+        </w:rPr>
+        <w:t xml:space="preserve"> системи; політичні еліти та лідерство; світовий політичний процес; політичне прогнозування та ін.</w:t>
       </w:r>
     </w:p>
     <w:p>
@@ -2784,16 +2807,7 @@
           <w:rFonts w:cs="Times New Roman"/>
           <w:szCs w:val="24"/>
         </w:rPr>
-        <w:t xml:space="preserve">Закриті політичні системи мають обмежені зв’язки із зовнішнім середовищем, несприйнятливі до цінностей інших систем і самодостатні, тобто </w:t>
-      </w:r>
-      <w:bookmarkStart w:id="0" w:name="_GoBack"/>
-      <w:bookmarkEnd w:id="0"/>
-      <w:r>
-        <w:rPr>
-          <w:rFonts w:cs="Times New Roman"/>
-          <w:szCs w:val="24"/>
-        </w:rPr>
-        <w:t xml:space="preserve">ресурси розвитку перебувають усередині таких систем. Прикладами можуть бути багато східних </w:t>
+        <w:t xml:space="preserve">Закриті політичні системи мають обмежені зв’язки із зовнішнім середовищем, несприйнятливі до цінностей інших систем і самодостатні, тобто ресурси розвитку перебувають усередині таких систем. Прикладами можуть бути багато східних </w:t>
       </w:r>
       <w:proofErr w:type="spellStart"/>
       <w:r>
@@ -4010,7 +4024,7 @@
             <w:noProof/>
             <w:lang w:val="ru-RU"/>
           </w:rPr>
-          <w:t>11</w:t>
+          <w:t>14</w:t>
         </w:r>
         <w:r>
           <w:fldChar w:fldCharType="end"/>
@@ -4950,7 +4964,7 @@
 </file>
 
 <file path=customXml/itemProps1.xml><?xml version="1.0" encoding="utf-8"?>
-<ds:datastoreItem xmlns:ds="http://schemas.openxmlformats.org/officeDocument/2006/customXml" ds:itemID="{22014F23-B835-4C8B-A5C6-5EB3D60CFCE6}">
+<ds:datastoreItem xmlns:ds="http://schemas.openxmlformats.org/officeDocument/2006/customXml" ds:itemID="{FF0CCA3E-883D-4C9E-BAE3-810104323AC6}">
   <ds:schemaRefs>
     <ds:schemaRef ds:uri="http://schemas.openxmlformats.org/officeDocument/2006/bibliography"/>
   </ds:schemaRefs>

</xml_diff>